<commit_message>
Course work is ready
</commit_message>
<xml_diff>
--- a/7_term/Методы машинного обучения (4 вариант)/ПР5/Губин_ЕВ_ИУК_4_72_Б_2025_Методы машинного обучения.docx
+++ b/7_term/Методы машинного обучения (4 вариант)/ПР5/Губин_ЕВ_ИУК_4_72_Б_2025_Методы машинного обучения.docx
@@ -1261,15 +1261,43 @@
           <w:sz w:val="28"/>
           <w:szCs w:val="28"/>
         </w:rPr>
-        <w:t>лижайших соседей и S</w:t>
+        <w:t>лижайших соседей</w:t>
       </w:r>
       <w:r>
         <w:rPr>
           <w:sz w:val="28"/>
           <w:szCs w:val="28"/>
+        </w:rPr>
+        <w:t xml:space="preserve">, </w:t>
+      </w:r>
+      <w:r>
+        <w:rPr>
+          <w:sz w:val="28"/>
+          <w:szCs w:val="28"/>
+        </w:rPr>
+        <w:t>S</w:t>
+      </w:r>
+      <w:r>
+        <w:rPr>
+          <w:sz w:val="28"/>
+          <w:szCs w:val="28"/>
           <w:lang w:val="en-US"/>
         </w:rPr>
         <w:t>TOLP</w:t>
+      </w:r>
+      <w:r>
+        <w:rPr>
+          <w:sz w:val="28"/>
+          <w:szCs w:val="28"/>
+        </w:rPr>
+        <w:t xml:space="preserve"> </w:t>
+      </w:r>
+      <w:r>
+        <w:rPr>
+          <w:sz w:val="28"/>
+          <w:szCs w:val="28"/>
+        </w:rPr>
+        <w:t>и вычислить отступы для точек</w:t>
       </w:r>
       <w:r>
         <w:rPr>
@@ -1395,59 +1423,65 @@
     </w:p>
     <w:p>
       <w:pPr>
-        <w:jc w:val="both"/>
-        <w:rPr>
-          <w:b/>
+        <w:pStyle w:val="a9"/>
+        <w:numPr>
+          <w:ilvl w:val="0"/>
+          <w:numId w:val="8"/>
+        </w:numPr>
+        <w:jc w:val="both"/>
+        <w:rPr>
           <w:bCs/>
           <w:sz w:val="28"/>
           <w:szCs w:val="28"/>
         </w:rPr>
       </w:pPr>
-    </w:p>
-    <w:p>
-      <w:pPr>
-        <w:jc w:val="both"/>
-        <w:rPr>
-          <w:b/>
+      <w:r>
+        <w:rPr>
           <w:bCs/>
           <w:sz w:val="28"/>
           <w:szCs w:val="28"/>
         </w:rPr>
-      </w:pPr>
-      <w:r>
+        <w:t>Вычислить отступы для точек.</w:t>
+      </w:r>
+    </w:p>
+    <w:p>
+      <w:pPr>
+        <w:jc w:val="both"/>
         <w:rPr>
           <w:b/>
           <w:bCs/>
           <w:sz w:val="28"/>
           <w:szCs w:val="28"/>
         </w:rPr>
-        <w:t>Задание</w:t>
-      </w:r>
-      <w:r>
+      </w:pPr>
+    </w:p>
+    <w:p>
+      <w:pPr>
+        <w:jc w:val="both"/>
         <w:rPr>
           <w:b/>
           <w:bCs/>
           <w:sz w:val="28"/>
           <w:szCs w:val="28"/>
         </w:rPr>
-        <w:t>:</w:t>
-      </w:r>
-    </w:p>
-    <w:p>
-      <w:pPr>
-        <w:ind w:firstLine="720"/>
-        <w:jc w:val="both"/>
-        <w:rPr>
+      </w:pPr>
+      <w:r>
+        <w:rPr>
+          <w:b/>
+          <w:bCs/>
           <w:sz w:val="28"/>
           <w:szCs w:val="28"/>
         </w:rPr>
-      </w:pPr>
-      <w:r>
-        <w:rPr>
+        <w:t>Задание</w:t>
+      </w:r>
+      <w:r>
+        <w:rPr>
+          <w:b/>
+          <w:bCs/>
           <w:sz w:val="28"/>
           <w:szCs w:val="28"/>
         </w:rPr>
-        <w:t>1. Сгенерировать случайную выборку из 10 объектов с классами +1 и -1 и одним количественным признаком.</w:t>
+        <w:t>:</w:t>
       </w:r>
     </w:p>
     <w:p>
@@ -1464,53 +1498,87 @@
           <w:sz w:val="28"/>
           <w:szCs w:val="28"/>
         </w:rPr>
-        <w:t xml:space="preserve">2. Выбрать один из объектов в сгенерированной выборке и рассчитать для него все отступы для алгоритма </w:t>
-      </w:r>
-      <w:r>
+        <w:t>1. Сгенерировать случайную выборку из 10 объектов с классами +1 и -1 и одним количественным признаком.</w:t>
+      </w:r>
+    </w:p>
+    <w:p>
+      <w:pPr>
+        <w:ind w:firstLine="720"/>
+        <w:jc w:val="both"/>
         <w:rPr>
           <w:sz w:val="28"/>
           <w:szCs w:val="28"/>
         </w:rPr>
-        <w:t>2</w:t>
-      </w:r>
+      </w:pPr>
       <w:r>
         <w:rPr>
           <w:sz w:val="28"/>
           <w:szCs w:val="28"/>
-          <w:lang w:val="en-US"/>
-        </w:rPr>
-        <w:t>NN</w:t>
+        </w:rPr>
+        <w:t xml:space="preserve">2. Выбрать один из объектов в сгенерированной выборке и рассчитать для него все отступы для алгоритма </w:t>
       </w:r>
       <w:r>
         <w:rPr>
           <w:sz w:val="28"/>
           <w:szCs w:val="28"/>
         </w:rPr>
-        <w:t>.</w:t>
-      </w:r>
-    </w:p>
-    <w:p>
-      <w:pPr>
-        <w:ind w:firstLine="720"/>
-        <w:jc w:val="both"/>
+        <w:t>2</w:t>
+      </w:r>
+      <w:r>
         <w:rPr>
           <w:sz w:val="28"/>
           <w:szCs w:val="28"/>
-        </w:rPr>
-      </w:pPr>
+          <w:lang w:val="en-US"/>
+        </w:rPr>
+        <w:t>NN</w:t>
+      </w:r>
       <w:r>
         <w:rPr>
           <w:sz w:val="28"/>
           <w:szCs w:val="28"/>
         </w:rPr>
+        <w:t>.</w:t>
+      </w:r>
+    </w:p>
+    <w:p>
+      <w:pPr>
+        <w:ind w:firstLine="720"/>
+        <w:jc w:val="both"/>
+        <w:rPr>
+          <w:sz w:val="28"/>
+          <w:szCs w:val="28"/>
+        </w:rPr>
+      </w:pPr>
+      <w:r>
+        <w:rPr>
+          <w:sz w:val="28"/>
+          <w:szCs w:val="28"/>
+        </w:rPr>
         <w:t>3. Применить алгоритм STOLP для отбора эталонных объектов.</w:t>
       </w:r>
     </w:p>
     <w:p>
       <w:pPr>
-        <w:jc w:val="both"/>
-        <w:rPr>
-          <w:b/>
+        <w:ind w:firstLine="720"/>
+        <w:jc w:val="both"/>
+        <w:rPr>
+          <w:sz w:val="28"/>
+          <w:szCs w:val="28"/>
+        </w:rPr>
+      </w:pPr>
+      <w:r>
+        <w:rPr>
+          <w:sz w:val="28"/>
+          <w:szCs w:val="28"/>
+        </w:rPr>
+        <w:t>4. Вычислить отступы для конкретной точки.</w:t>
+      </w:r>
+    </w:p>
+    <w:p>
+      <w:pPr>
+        <w:ind w:firstLine="720"/>
+        <w:jc w:val="both"/>
+        <w:rPr>
           <w:sz w:val="28"/>
           <w:szCs w:val="28"/>
         </w:rPr>
@@ -3063,6 +3131,7 @@
           <w:szCs w:val="20"/>
           <w:lang w:val="en-US"/>
         </w:rPr>
+        <w:lastRenderedPageBreak/>
         <w:t>2: 1.69, 1</w:t>
       </w:r>
     </w:p>
@@ -3123,7 +3192,6 @@
           <w:szCs w:val="20"/>
           <w:lang w:val="en-US"/>
         </w:rPr>
-        <w:lastRenderedPageBreak/>
         <w:t>5: 4.99, 1</w:t>
       </w:r>
     </w:p>
@@ -5224,6 +5292,7 @@
           <w:szCs w:val="20"/>
           <w:lang w:val="en-US"/>
         </w:rPr>
+        <w:lastRenderedPageBreak/>
         <w:t xml:space="preserve">    else:</w:t>
       </w:r>
     </w:p>
@@ -6735,6 +6804,7 @@
           <w:szCs w:val="20"/>
           <w:lang w:val="en-US"/>
         </w:rPr>
+        <w:lastRenderedPageBreak/>
         <w:t xml:space="preserve">  2NN margin: inf</w:t>
       </w:r>
     </w:p>
@@ -6795,7 +6865,6 @@
           <w:szCs w:val="20"/>
           <w:lang w:val="en-US"/>
         </w:rPr>
-        <w:lastRenderedPageBreak/>
         <w:t xml:space="preserve">  1NN: 9, 0.11, -1</w:t>
       </w:r>
     </w:p>
@@ -9448,161 +9517,6 @@
           <w:szCs w:val="20"/>
           <w:lang w:val="en-US"/>
         </w:rPr>
-        <w:t xml:space="preserve">            </w:t>
-      </w:r>
-      <w:proofErr w:type="spellStart"/>
-      <w:r>
-        <w:rPr>
-          <w:rFonts w:ascii="Courier New" w:hAnsi="Courier New" w:cs="Courier New"/>
-          <w:bCs/>
-          <w:sz w:val="20"/>
-          <w:szCs w:val="20"/>
-          <w:lang w:val="en-US"/>
-        </w:rPr>
-        <w:t>same_class_dists</w:t>
-      </w:r>
-      <w:proofErr w:type="spellEnd"/>
-      <w:r>
-        <w:rPr>
-          <w:rFonts w:ascii="Courier New" w:hAnsi="Courier New" w:cs="Courier New"/>
-          <w:bCs/>
-          <w:sz w:val="20"/>
-          <w:szCs w:val="20"/>
-          <w:lang w:val="en-US"/>
-        </w:rPr>
-        <w:t xml:space="preserve"> = [</w:t>
-      </w:r>
-      <w:proofErr w:type="spellStart"/>
-      <w:r>
-        <w:rPr>
-          <w:rFonts w:ascii="Courier New" w:hAnsi="Courier New" w:cs="Courier New"/>
-          <w:bCs/>
-          <w:sz w:val="20"/>
-          <w:szCs w:val="20"/>
-          <w:lang w:val="en-US"/>
-        </w:rPr>
-        <w:t>dist</w:t>
-      </w:r>
-      <w:proofErr w:type="spellEnd"/>
-      <w:r>
-        <w:rPr>
-          <w:rFonts w:ascii="Courier New" w:hAnsi="Courier New" w:cs="Courier New"/>
-          <w:bCs/>
-          <w:sz w:val="20"/>
-          <w:szCs w:val="20"/>
-          <w:lang w:val="en-US"/>
-        </w:rPr>
-        <w:t xml:space="preserve"> for </w:t>
-      </w:r>
-      <w:proofErr w:type="spellStart"/>
-      <w:r>
-        <w:rPr>
-          <w:rFonts w:ascii="Courier New" w:hAnsi="Courier New" w:cs="Courier New"/>
-          <w:bCs/>
-          <w:sz w:val="20"/>
-          <w:szCs w:val="20"/>
-          <w:lang w:val="en-US"/>
-        </w:rPr>
-        <w:t>dist</w:t>
-      </w:r>
-      <w:proofErr w:type="spellEnd"/>
-      <w:r>
-        <w:rPr>
-          <w:rFonts w:ascii="Courier New" w:hAnsi="Courier New" w:cs="Courier New"/>
-          <w:bCs/>
-          <w:sz w:val="20"/>
-          <w:szCs w:val="20"/>
-          <w:lang w:val="en-US"/>
-        </w:rPr>
-        <w:t xml:space="preserve">, label, </w:t>
-      </w:r>
-      <w:proofErr w:type="spellStart"/>
-      <w:r>
-        <w:rPr>
-          <w:rFonts w:ascii="Courier New" w:hAnsi="Courier New" w:cs="Courier New"/>
-          <w:bCs/>
-          <w:sz w:val="20"/>
-          <w:szCs w:val="20"/>
-          <w:lang w:val="en-US"/>
-        </w:rPr>
-        <w:t>idx</w:t>
-      </w:r>
-      <w:proofErr w:type="spellEnd"/>
-      <w:r>
-        <w:rPr>
-          <w:rFonts w:ascii="Courier New" w:hAnsi="Courier New" w:cs="Courier New"/>
-          <w:bCs/>
-          <w:sz w:val="20"/>
-          <w:szCs w:val="20"/>
-          <w:lang w:val="en-US"/>
-        </w:rPr>
-        <w:t xml:space="preserve"> in </w:t>
-      </w:r>
-      <w:proofErr w:type="spellStart"/>
-      <w:r>
-        <w:rPr>
-          <w:rFonts w:ascii="Courier New" w:hAnsi="Courier New" w:cs="Courier New"/>
-          <w:bCs/>
-          <w:sz w:val="20"/>
-          <w:szCs w:val="20"/>
-          <w:lang w:val="en-US"/>
-        </w:rPr>
-        <w:t>nearest_prototypes</w:t>
-      </w:r>
-      <w:proofErr w:type="spellEnd"/>
-      <w:r>
-        <w:rPr>
-          <w:rFonts w:ascii="Courier New" w:hAnsi="Courier New" w:cs="Courier New"/>
-          <w:bCs/>
-          <w:sz w:val="20"/>
-          <w:szCs w:val="20"/>
-          <w:lang w:val="en-US"/>
-        </w:rPr>
-        <w:t xml:space="preserve"> if label == y[</w:t>
-      </w:r>
-      <w:proofErr w:type="spellStart"/>
-      <w:r>
-        <w:rPr>
-          <w:rFonts w:ascii="Courier New" w:hAnsi="Courier New" w:cs="Courier New"/>
-          <w:bCs/>
-          <w:sz w:val="20"/>
-          <w:szCs w:val="20"/>
-          <w:lang w:val="en-US"/>
-        </w:rPr>
-        <w:t>i</w:t>
-      </w:r>
-      <w:proofErr w:type="spellEnd"/>
-      <w:r>
-        <w:rPr>
-          <w:rFonts w:ascii="Courier New" w:hAnsi="Courier New" w:cs="Courier New"/>
-          <w:bCs/>
-          <w:sz w:val="20"/>
-          <w:szCs w:val="20"/>
-          <w:lang w:val="en-US"/>
-        </w:rPr>
-        <w:t>]]</w:t>
-      </w:r>
-    </w:p>
-    <w:p>
-      <w:pPr>
-        <w:ind w:firstLine="720"/>
-        <w:jc w:val="both"/>
-        <w:rPr>
-          <w:rFonts w:ascii="Courier New" w:hAnsi="Courier New" w:cs="Courier New"/>
-          <w:bCs/>
-          <w:sz w:val="20"/>
-          <w:szCs w:val="20"/>
-          <w:lang w:val="en-US"/>
-        </w:rPr>
-      </w:pPr>
-      <w:r>
-        <w:rPr>
-          <w:rFonts w:ascii="Courier New" w:hAnsi="Courier New" w:cs="Courier New"/>
-          <w:bCs/>
-          <w:sz w:val="20"/>
-          <w:szCs w:val="20"/>
-          <w:lang w:val="en-US"/>
-        </w:rPr>
         <w:lastRenderedPageBreak/>
         <w:t xml:space="preserve">            </w:t>
       </w:r>
@@ -9615,6 +9529,161 @@
           <w:szCs w:val="20"/>
           <w:lang w:val="en-US"/>
         </w:rPr>
+        <w:t>same_class_dists</w:t>
+      </w:r>
+      <w:proofErr w:type="spellEnd"/>
+      <w:r>
+        <w:rPr>
+          <w:rFonts w:ascii="Courier New" w:hAnsi="Courier New" w:cs="Courier New"/>
+          <w:bCs/>
+          <w:sz w:val="20"/>
+          <w:szCs w:val="20"/>
+          <w:lang w:val="en-US"/>
+        </w:rPr>
+        <w:t xml:space="preserve"> = [</w:t>
+      </w:r>
+      <w:proofErr w:type="spellStart"/>
+      <w:r>
+        <w:rPr>
+          <w:rFonts w:ascii="Courier New" w:hAnsi="Courier New" w:cs="Courier New"/>
+          <w:bCs/>
+          <w:sz w:val="20"/>
+          <w:szCs w:val="20"/>
+          <w:lang w:val="en-US"/>
+        </w:rPr>
+        <w:t>dist</w:t>
+      </w:r>
+      <w:proofErr w:type="spellEnd"/>
+      <w:r>
+        <w:rPr>
+          <w:rFonts w:ascii="Courier New" w:hAnsi="Courier New" w:cs="Courier New"/>
+          <w:bCs/>
+          <w:sz w:val="20"/>
+          <w:szCs w:val="20"/>
+          <w:lang w:val="en-US"/>
+        </w:rPr>
+        <w:t xml:space="preserve"> for </w:t>
+      </w:r>
+      <w:proofErr w:type="spellStart"/>
+      <w:r>
+        <w:rPr>
+          <w:rFonts w:ascii="Courier New" w:hAnsi="Courier New" w:cs="Courier New"/>
+          <w:bCs/>
+          <w:sz w:val="20"/>
+          <w:szCs w:val="20"/>
+          <w:lang w:val="en-US"/>
+        </w:rPr>
+        <w:t>dist</w:t>
+      </w:r>
+      <w:proofErr w:type="spellEnd"/>
+      <w:r>
+        <w:rPr>
+          <w:rFonts w:ascii="Courier New" w:hAnsi="Courier New" w:cs="Courier New"/>
+          <w:bCs/>
+          <w:sz w:val="20"/>
+          <w:szCs w:val="20"/>
+          <w:lang w:val="en-US"/>
+        </w:rPr>
+        <w:t xml:space="preserve">, label, </w:t>
+      </w:r>
+      <w:proofErr w:type="spellStart"/>
+      <w:r>
+        <w:rPr>
+          <w:rFonts w:ascii="Courier New" w:hAnsi="Courier New" w:cs="Courier New"/>
+          <w:bCs/>
+          <w:sz w:val="20"/>
+          <w:szCs w:val="20"/>
+          <w:lang w:val="en-US"/>
+        </w:rPr>
+        <w:t>idx</w:t>
+      </w:r>
+      <w:proofErr w:type="spellEnd"/>
+      <w:r>
+        <w:rPr>
+          <w:rFonts w:ascii="Courier New" w:hAnsi="Courier New" w:cs="Courier New"/>
+          <w:bCs/>
+          <w:sz w:val="20"/>
+          <w:szCs w:val="20"/>
+          <w:lang w:val="en-US"/>
+        </w:rPr>
+        <w:t xml:space="preserve"> in </w:t>
+      </w:r>
+      <w:proofErr w:type="spellStart"/>
+      <w:r>
+        <w:rPr>
+          <w:rFonts w:ascii="Courier New" w:hAnsi="Courier New" w:cs="Courier New"/>
+          <w:bCs/>
+          <w:sz w:val="20"/>
+          <w:szCs w:val="20"/>
+          <w:lang w:val="en-US"/>
+        </w:rPr>
+        <w:t>nearest_prototypes</w:t>
+      </w:r>
+      <w:proofErr w:type="spellEnd"/>
+      <w:r>
+        <w:rPr>
+          <w:rFonts w:ascii="Courier New" w:hAnsi="Courier New" w:cs="Courier New"/>
+          <w:bCs/>
+          <w:sz w:val="20"/>
+          <w:szCs w:val="20"/>
+          <w:lang w:val="en-US"/>
+        </w:rPr>
+        <w:t xml:space="preserve"> if label == y[</w:t>
+      </w:r>
+      <w:proofErr w:type="spellStart"/>
+      <w:r>
+        <w:rPr>
+          <w:rFonts w:ascii="Courier New" w:hAnsi="Courier New" w:cs="Courier New"/>
+          <w:bCs/>
+          <w:sz w:val="20"/>
+          <w:szCs w:val="20"/>
+          <w:lang w:val="en-US"/>
+        </w:rPr>
+        <w:t>i</w:t>
+      </w:r>
+      <w:proofErr w:type="spellEnd"/>
+      <w:r>
+        <w:rPr>
+          <w:rFonts w:ascii="Courier New" w:hAnsi="Courier New" w:cs="Courier New"/>
+          <w:bCs/>
+          <w:sz w:val="20"/>
+          <w:szCs w:val="20"/>
+          <w:lang w:val="en-US"/>
+        </w:rPr>
+        <w:t>]]</w:t>
+      </w:r>
+    </w:p>
+    <w:p>
+      <w:pPr>
+        <w:ind w:firstLine="720"/>
+        <w:jc w:val="both"/>
+        <w:rPr>
+          <w:rFonts w:ascii="Courier New" w:hAnsi="Courier New" w:cs="Courier New"/>
+          <w:bCs/>
+          <w:sz w:val="20"/>
+          <w:szCs w:val="20"/>
+          <w:lang w:val="en-US"/>
+        </w:rPr>
+      </w:pPr>
+      <w:r>
+        <w:rPr>
+          <w:rFonts w:ascii="Courier New" w:hAnsi="Courier New" w:cs="Courier New"/>
+          <w:bCs/>
+          <w:sz w:val="20"/>
+          <w:szCs w:val="20"/>
+          <w:lang w:val="en-US"/>
+        </w:rPr>
+        <w:t xml:space="preserve">            </w:t>
+      </w:r>
+      <w:proofErr w:type="spellStart"/>
+      <w:r>
+        <w:rPr>
+          <w:rFonts w:ascii="Courier New" w:hAnsi="Courier New" w:cs="Courier New"/>
+          <w:bCs/>
+          <w:sz w:val="20"/>
+          <w:szCs w:val="20"/>
+          <w:lang w:val="en-US"/>
+        </w:rPr>
         <w:t>diff_class_dists</w:t>
       </w:r>
       <w:proofErr w:type="spellEnd"/>
@@ -13362,6 +13431,7 @@
           <w:szCs w:val="20"/>
           <w:lang w:val="en-US"/>
         </w:rPr>
+        <w:lastRenderedPageBreak/>
         <w:t>plt.yticks</w:t>
       </w:r>
       <w:proofErr w:type="spellEnd"/>
@@ -13436,7 +13506,6 @@
           <w:szCs w:val="20"/>
           <w:lang w:val="en-US"/>
         </w:rPr>
-        <w:lastRenderedPageBreak/>
         <w:t>plt.title</w:t>
       </w:r>
       <w:proofErr w:type="spellEnd"/>
@@ -15059,6 +15128,7 @@
           <w:szCs w:val="20"/>
           <w:lang w:val="en-US"/>
         </w:rPr>
+        <w:lastRenderedPageBreak/>
         <w:t>9 (7.71, -1):</w:t>
       </w:r>
     </w:p>
@@ -15099,7 +15169,6 @@
           <w:szCs w:val="20"/>
           <w:lang w:val="en-US"/>
         </w:rPr>
-        <w:lastRenderedPageBreak/>
         <w:t xml:space="preserve">  2NN: 7, 0.23, -1</w:t>
       </w:r>
     </w:p>
@@ -15919,6 +15988,845 @@
           <w:szCs w:val="22"/>
         </w:rPr>
         <w:t xml:space="preserve"> задания»</w:t>
+      </w:r>
+    </w:p>
+    <w:p>
+      <w:pPr>
+        <w:jc w:val="both"/>
+        <w:rPr>
+          <w:b/>
+          <w:sz w:val="28"/>
+          <w:szCs w:val="28"/>
+        </w:rPr>
+      </w:pPr>
+    </w:p>
+    <w:p>
+      <w:pPr>
+        <w:jc w:val="both"/>
+        <w:rPr>
+          <w:bCs/>
+          <w:sz w:val="28"/>
+          <w:szCs w:val="28"/>
+        </w:rPr>
+      </w:pPr>
+      <w:r>
+        <w:rPr>
+          <w:bCs/>
+          <w:sz w:val="28"/>
+          <w:szCs w:val="28"/>
+        </w:rPr>
+        <w:t>Таблица 1. Значения отступов для точки 4.</w:t>
+      </w:r>
+    </w:p>
+    <w:p>
+      <w:pPr>
+        <w:jc w:val="both"/>
+        <w:rPr>
+          <w:bCs/>
+          <w:sz w:val="28"/>
+          <w:szCs w:val="28"/>
+        </w:rPr>
+      </w:pPr>
+    </w:p>
+    <w:tbl>
+      <w:tblPr>
+        <w:tblW w:w="9326" w:type="dxa"/>
+        <w:tblBorders>
+          <w:top w:val="single" w:sz="4" w:space="0" w:color="auto"/>
+          <w:left w:val="single" w:sz="4" w:space="0" w:color="auto"/>
+          <w:bottom w:val="single" w:sz="4" w:space="0" w:color="auto"/>
+          <w:right w:val="single" w:sz="4" w:space="0" w:color="auto"/>
+          <w:insideH w:val="single" w:sz="4" w:space="0" w:color="auto"/>
+          <w:insideV w:val="single" w:sz="4" w:space="0" w:color="auto"/>
+        </w:tblBorders>
+        <w:tblCellMar>
+          <w:top w:w="17" w:type="dxa"/>
+          <w:left w:w="15" w:type="dxa"/>
+          <w:bottom w:w="17" w:type="dxa"/>
+          <w:right w:w="15" w:type="dxa"/>
+        </w:tblCellMar>
+        <w:tblLook w:val="04A0" w:firstRow="1" w:lastRow="0" w:firstColumn="1" w:lastColumn="0" w:noHBand="0" w:noVBand="1"/>
+      </w:tblPr>
+      <w:tblGrid>
+        <w:gridCol w:w="1278"/>
+        <w:gridCol w:w="768"/>
+        <w:gridCol w:w="910"/>
+        <w:gridCol w:w="910"/>
+        <w:gridCol w:w="910"/>
+        <w:gridCol w:w="910"/>
+        <w:gridCol w:w="910"/>
+        <w:gridCol w:w="910"/>
+        <w:gridCol w:w="910"/>
+        <w:gridCol w:w="910"/>
+      </w:tblGrid>
+      <w:tr>
+        <w:trPr>
+          <w:trHeight w:val="787"/>
+          <w:tblHeader/>
+        </w:trPr>
+        <w:tc>
+          <w:tcPr>
+            <w:tcW w:w="1279" w:type="dxa"/>
+            <w:vAlign w:val="center"/>
+            <w:hideMark/>
+          </w:tcPr>
+          <w:p>
+            <w:pPr>
+              <w:jc w:val="center"/>
+              <w:rPr>
+                <w:sz w:val="28"/>
+                <w:szCs w:val="28"/>
+              </w:rPr>
+            </w:pPr>
+          </w:p>
+        </w:tc>
+        <w:tc>
+          <w:tcPr>
+            <w:tcW w:w="769" w:type="dxa"/>
+            <w:vAlign w:val="center"/>
+            <w:hideMark/>
+          </w:tcPr>
+          <w:p>
+            <w:pPr>
+              <w:jc w:val="center"/>
+              <w:rPr>
+                <w:b/>
+                <w:bCs/>
+                <w:sz w:val="28"/>
+                <w:szCs w:val="28"/>
+              </w:rPr>
+            </w:pPr>
+            <w:r>
+              <w:rPr>
+                <w:b/>
+                <w:bCs/>
+                <w:sz w:val="28"/>
+                <w:szCs w:val="28"/>
+              </w:rPr>
+              <w:t>0</w:t>
+            </w:r>
+          </w:p>
+        </w:tc>
+        <w:tc>
+          <w:tcPr>
+            <w:tcW w:w="0" w:type="auto"/>
+            <w:vAlign w:val="center"/>
+            <w:hideMark/>
+          </w:tcPr>
+          <w:p>
+            <w:pPr>
+              <w:jc w:val="center"/>
+              <w:rPr>
+                <w:b/>
+                <w:bCs/>
+                <w:sz w:val="28"/>
+                <w:szCs w:val="28"/>
+              </w:rPr>
+            </w:pPr>
+            <w:r>
+              <w:rPr>
+                <w:b/>
+                <w:bCs/>
+                <w:sz w:val="28"/>
+                <w:szCs w:val="28"/>
+              </w:rPr>
+              <w:t>1</w:t>
+            </w:r>
+          </w:p>
+        </w:tc>
+        <w:tc>
+          <w:tcPr>
+            <w:tcW w:w="0" w:type="auto"/>
+            <w:vAlign w:val="center"/>
+            <w:hideMark/>
+          </w:tcPr>
+          <w:p>
+            <w:pPr>
+              <w:jc w:val="center"/>
+              <w:rPr>
+                <w:b/>
+                <w:bCs/>
+                <w:sz w:val="28"/>
+                <w:szCs w:val="28"/>
+              </w:rPr>
+            </w:pPr>
+            <w:r>
+              <w:rPr>
+                <w:b/>
+                <w:bCs/>
+                <w:sz w:val="28"/>
+                <w:szCs w:val="28"/>
+              </w:rPr>
+              <w:t>2</w:t>
+            </w:r>
+          </w:p>
+        </w:tc>
+        <w:tc>
+          <w:tcPr>
+            <w:tcW w:w="0" w:type="auto"/>
+            <w:vAlign w:val="center"/>
+            <w:hideMark/>
+          </w:tcPr>
+          <w:p>
+            <w:pPr>
+              <w:jc w:val="center"/>
+              <w:rPr>
+                <w:b/>
+                <w:bCs/>
+                <w:sz w:val="28"/>
+                <w:szCs w:val="28"/>
+              </w:rPr>
+            </w:pPr>
+            <w:r>
+              <w:rPr>
+                <w:b/>
+                <w:bCs/>
+                <w:sz w:val="28"/>
+                <w:szCs w:val="28"/>
+              </w:rPr>
+              <w:t>3</w:t>
+            </w:r>
+          </w:p>
+        </w:tc>
+        <w:tc>
+          <w:tcPr>
+            <w:tcW w:w="0" w:type="auto"/>
+            <w:vAlign w:val="center"/>
+            <w:hideMark/>
+          </w:tcPr>
+          <w:p>
+            <w:pPr>
+              <w:jc w:val="center"/>
+              <w:rPr>
+                <w:b/>
+                <w:bCs/>
+                <w:sz w:val="28"/>
+                <w:szCs w:val="28"/>
+              </w:rPr>
+            </w:pPr>
+            <w:r>
+              <w:rPr>
+                <w:b/>
+                <w:bCs/>
+                <w:sz w:val="28"/>
+                <w:szCs w:val="28"/>
+              </w:rPr>
+              <w:t>5</w:t>
+            </w:r>
+          </w:p>
+        </w:tc>
+        <w:tc>
+          <w:tcPr>
+            <w:tcW w:w="0" w:type="auto"/>
+            <w:vAlign w:val="center"/>
+            <w:hideMark/>
+          </w:tcPr>
+          <w:p>
+            <w:pPr>
+              <w:jc w:val="center"/>
+              <w:rPr>
+                <w:b/>
+                <w:bCs/>
+                <w:sz w:val="28"/>
+                <w:szCs w:val="28"/>
+              </w:rPr>
+            </w:pPr>
+            <w:r>
+              <w:rPr>
+                <w:b/>
+                <w:bCs/>
+                <w:sz w:val="28"/>
+                <w:szCs w:val="28"/>
+              </w:rPr>
+              <w:t>6</w:t>
+            </w:r>
+          </w:p>
+        </w:tc>
+        <w:tc>
+          <w:tcPr>
+            <w:tcW w:w="0" w:type="auto"/>
+            <w:vAlign w:val="center"/>
+            <w:hideMark/>
+          </w:tcPr>
+          <w:p>
+            <w:pPr>
+              <w:jc w:val="center"/>
+              <w:rPr>
+                <w:b/>
+                <w:bCs/>
+                <w:sz w:val="28"/>
+                <w:szCs w:val="28"/>
+              </w:rPr>
+            </w:pPr>
+            <w:r>
+              <w:rPr>
+                <w:b/>
+                <w:bCs/>
+                <w:sz w:val="28"/>
+                <w:szCs w:val="28"/>
+              </w:rPr>
+              <w:t>7</w:t>
+            </w:r>
+          </w:p>
+        </w:tc>
+        <w:tc>
+          <w:tcPr>
+            <w:tcW w:w="0" w:type="auto"/>
+            <w:vAlign w:val="center"/>
+            <w:hideMark/>
+          </w:tcPr>
+          <w:p>
+            <w:pPr>
+              <w:jc w:val="center"/>
+              <w:rPr>
+                <w:b/>
+                <w:bCs/>
+                <w:sz w:val="28"/>
+                <w:szCs w:val="28"/>
+              </w:rPr>
+            </w:pPr>
+            <w:r>
+              <w:rPr>
+                <w:b/>
+                <w:bCs/>
+                <w:sz w:val="28"/>
+                <w:szCs w:val="28"/>
+              </w:rPr>
+              <w:t>8</w:t>
+            </w:r>
+          </w:p>
+        </w:tc>
+        <w:tc>
+          <w:tcPr>
+            <w:tcW w:w="0" w:type="auto"/>
+            <w:vAlign w:val="center"/>
+            <w:hideMark/>
+          </w:tcPr>
+          <w:p>
+            <w:pPr>
+              <w:jc w:val="center"/>
+              <w:rPr>
+                <w:b/>
+                <w:bCs/>
+                <w:sz w:val="28"/>
+                <w:szCs w:val="28"/>
+              </w:rPr>
+            </w:pPr>
+            <w:r>
+              <w:rPr>
+                <w:b/>
+                <w:bCs/>
+                <w:sz w:val="28"/>
+                <w:szCs w:val="28"/>
+              </w:rPr>
+              <w:t>9</w:t>
+            </w:r>
+          </w:p>
+        </w:tc>
+      </w:tr>
+      <w:tr>
+        <w:trPr>
+          <w:trHeight w:val="762"/>
+        </w:trPr>
+        <w:tc>
+          <w:tcPr>
+            <w:tcW w:w="1279" w:type="dxa"/>
+            <w:vAlign w:val="center"/>
+            <w:hideMark/>
+          </w:tcPr>
+          <w:p>
+            <w:pPr>
+              <w:jc w:val="center"/>
+              <w:rPr>
+                <w:b/>
+                <w:bCs/>
+                <w:sz w:val="28"/>
+                <w:szCs w:val="28"/>
+              </w:rPr>
+            </w:pPr>
+            <w:r>
+              <w:rPr>
+                <w:b/>
+                <w:bCs/>
+                <w:sz w:val="28"/>
+                <w:szCs w:val="28"/>
+              </w:rPr>
+              <w:t>4</w:t>
+            </w:r>
+          </w:p>
+        </w:tc>
+        <w:tc>
+          <w:tcPr>
+            <w:tcW w:w="769" w:type="dxa"/>
+            <w:vAlign w:val="center"/>
+            <w:hideMark/>
+          </w:tcPr>
+          <w:p>
+            <w:pPr>
+              <w:jc w:val="center"/>
+              <w:rPr>
+                <w:sz w:val="28"/>
+                <w:szCs w:val="28"/>
+              </w:rPr>
+            </w:pPr>
+            <w:r>
+              <w:rPr>
+                <w:sz w:val="28"/>
+                <w:szCs w:val="28"/>
+              </w:rPr>
+              <w:t>3,89</w:t>
+            </w:r>
+          </w:p>
+        </w:tc>
+        <w:tc>
+          <w:tcPr>
+            <w:tcW w:w="0" w:type="auto"/>
+            <w:vAlign w:val="center"/>
+            <w:hideMark/>
+          </w:tcPr>
+          <w:p>
+            <w:pPr>
+              <w:jc w:val="center"/>
+              <w:rPr>
+                <w:sz w:val="28"/>
+                <w:szCs w:val="28"/>
+              </w:rPr>
+            </w:pPr>
+            <w:r>
+              <w:rPr>
+                <w:sz w:val="28"/>
+                <w:szCs w:val="28"/>
+              </w:rPr>
+              <w:t>2,602</w:t>
+            </w:r>
+          </w:p>
+        </w:tc>
+        <w:tc>
+          <w:tcPr>
+            <w:tcW w:w="0" w:type="auto"/>
+            <w:vAlign w:val="center"/>
+            <w:hideMark/>
+          </w:tcPr>
+          <w:p>
+            <w:pPr>
+              <w:jc w:val="center"/>
+              <w:rPr>
+                <w:sz w:val="28"/>
+                <w:szCs w:val="28"/>
+              </w:rPr>
+            </w:pPr>
+            <w:r>
+              <w:rPr>
+                <w:sz w:val="28"/>
+                <w:szCs w:val="28"/>
+              </w:rPr>
+              <w:t>1,712</w:t>
+            </w:r>
+          </w:p>
+        </w:tc>
+        <w:tc>
+          <w:tcPr>
+            <w:tcW w:w="0" w:type="auto"/>
+            <w:vAlign w:val="center"/>
+            <w:hideMark/>
+          </w:tcPr>
+          <w:p>
+            <w:pPr>
+              <w:jc w:val="center"/>
+              <w:rPr>
+                <w:sz w:val="28"/>
+                <w:szCs w:val="28"/>
+              </w:rPr>
+            </w:pPr>
+            <w:r>
+              <w:rPr>
+                <w:sz w:val="28"/>
+                <w:szCs w:val="28"/>
+              </w:rPr>
+              <w:t>0,778</w:t>
+            </w:r>
+          </w:p>
+        </w:tc>
+        <w:tc>
+          <w:tcPr>
+            <w:tcW w:w="0" w:type="auto"/>
+            <w:vAlign w:val="center"/>
+            <w:hideMark/>
+          </w:tcPr>
+          <w:p>
+            <w:pPr>
+              <w:jc w:val="center"/>
+              <w:rPr>
+                <w:sz w:val="28"/>
+                <w:szCs w:val="28"/>
+              </w:rPr>
+            </w:pPr>
+            <w:r>
+              <w:rPr>
+                <w:sz w:val="28"/>
+                <w:szCs w:val="28"/>
+              </w:rPr>
+              <w:t>0,999</w:t>
+            </w:r>
+          </w:p>
+        </w:tc>
+        <w:tc>
+          <w:tcPr>
+            <w:tcW w:w="0" w:type="auto"/>
+            <w:vAlign w:val="center"/>
+            <w:hideMark/>
+          </w:tcPr>
+          <w:p>
+            <w:pPr>
+              <w:jc w:val="center"/>
+              <w:rPr>
+                <w:sz w:val="28"/>
+                <w:szCs w:val="28"/>
+              </w:rPr>
+            </w:pPr>
+            <w:r>
+              <w:rPr>
+                <w:sz w:val="28"/>
+                <w:szCs w:val="28"/>
+              </w:rPr>
+              <w:t>1,951</w:t>
+            </w:r>
+          </w:p>
+        </w:tc>
+        <w:tc>
+          <w:tcPr>
+            <w:tcW w:w="0" w:type="auto"/>
+            <w:vAlign w:val="center"/>
+            <w:hideMark/>
+          </w:tcPr>
+          <w:p>
+            <w:pPr>
+              <w:jc w:val="center"/>
+              <w:rPr>
+                <w:sz w:val="28"/>
+                <w:szCs w:val="28"/>
+              </w:rPr>
+            </w:pPr>
+            <w:r>
+              <w:rPr>
+                <w:sz w:val="28"/>
+                <w:szCs w:val="28"/>
+              </w:rPr>
+              <w:t>3,355</w:t>
+            </w:r>
+          </w:p>
+        </w:tc>
+        <w:tc>
+          <w:tcPr>
+            <w:tcW w:w="0" w:type="auto"/>
+            <w:vAlign w:val="center"/>
+            <w:hideMark/>
+          </w:tcPr>
+          <w:p>
+            <w:pPr>
+              <w:jc w:val="center"/>
+              <w:rPr>
+                <w:sz w:val="28"/>
+                <w:szCs w:val="28"/>
+              </w:rPr>
+            </w:pPr>
+            <w:r>
+              <w:rPr>
+                <w:sz w:val="28"/>
+                <w:szCs w:val="28"/>
+              </w:rPr>
+              <w:t>4,222</w:t>
+            </w:r>
+          </w:p>
+        </w:tc>
+        <w:tc>
+          <w:tcPr>
+            <w:tcW w:w="0" w:type="auto"/>
+            <w:vAlign w:val="center"/>
+            <w:hideMark/>
+          </w:tcPr>
+          <w:p>
+            <w:pPr>
+              <w:jc w:val="center"/>
+              <w:rPr>
+                <w:sz w:val="28"/>
+                <w:szCs w:val="28"/>
+              </w:rPr>
+            </w:pPr>
+            <w:r>
+              <w:rPr>
+                <w:sz w:val="28"/>
+                <w:szCs w:val="28"/>
+              </w:rPr>
+              <w:t>5,276</w:t>
+            </w:r>
+          </w:p>
+        </w:tc>
+      </w:tr>
+    </w:tbl>
+    <w:p>
+      <w:pPr>
+        <w:jc w:val="both"/>
+        <w:rPr>
+          <w:b/>
+          <w:sz w:val="28"/>
+          <w:szCs w:val="28"/>
+        </w:rPr>
+      </w:pPr>
+    </w:p>
+    <w:p>
+      <w:pPr>
+        <w:ind w:firstLine="708"/>
+        <w:jc w:val="both"/>
+        <w:rPr>
+          <w:bCs/>
+          <w:sz w:val="28"/>
+          <w:szCs w:val="28"/>
+        </w:rPr>
+      </w:pPr>
+    </w:p>
+    <w:p>
+      <w:pPr>
+        <w:ind w:firstLine="708"/>
+        <w:jc w:val="both"/>
+        <w:rPr>
+          <w:bCs/>
+          <w:sz w:val="28"/>
+          <w:szCs w:val="28"/>
+        </w:rPr>
+      </w:pPr>
+      <w:r>
+        <w:rPr>
+          <w:bCs/>
+          <w:sz w:val="28"/>
+          <w:szCs w:val="28"/>
+        </w:rPr>
+        <w:lastRenderedPageBreak/>
+        <w:t>На основе вычисления 2NN-отступов (</w:t>
+      </w:r>
+      <w:proofErr w:type="spellStart"/>
+      <w:r>
+        <w:rPr>
+          <w:bCs/>
+          <w:sz w:val="28"/>
+          <w:szCs w:val="28"/>
+        </w:rPr>
+        <w:t>margins</w:t>
+      </w:r>
+      <w:proofErr w:type="spellEnd"/>
+      <w:r>
+        <w:rPr>
+          <w:bCs/>
+          <w:sz w:val="28"/>
+          <w:szCs w:val="28"/>
+        </w:rPr>
+        <w:t>) для всех объектов было выявлено:</w:t>
+      </w:r>
+    </w:p>
+    <w:p>
+      <w:pPr>
+        <w:numPr>
+          <w:ilvl w:val="0"/>
+          <w:numId w:val="10"/>
+        </w:numPr>
+        <w:jc w:val="both"/>
+        <w:rPr>
+          <w:bCs/>
+          <w:sz w:val="28"/>
+          <w:szCs w:val="28"/>
+        </w:rPr>
+      </w:pPr>
+      <w:r>
+        <w:rPr>
+          <w:bCs/>
+          <w:sz w:val="28"/>
+          <w:szCs w:val="28"/>
+        </w:rPr>
+        <w:t>часть точек имеет отрицательные отступы (</w:t>
+      </w:r>
+      <w:proofErr w:type="spellStart"/>
+      <w:r>
+        <w:rPr>
+          <w:bCs/>
+          <w:sz w:val="28"/>
+          <w:szCs w:val="28"/>
+        </w:rPr>
+        <w:t>margin</w:t>
+      </w:r>
+      <w:proofErr w:type="spellEnd"/>
+      <w:r>
+        <w:rPr>
+          <w:bCs/>
+          <w:sz w:val="28"/>
+          <w:szCs w:val="28"/>
+        </w:rPr>
+        <w:t xml:space="preserve"> </w:t>
+      </w:r>
+      <w:proofErr w:type="gramStart"/>
+      <w:r>
+        <w:rPr>
+          <w:bCs/>
+          <w:sz w:val="28"/>
+          <w:szCs w:val="28"/>
+        </w:rPr>
+        <w:t>&lt; 0</w:t>
+      </w:r>
+      <w:proofErr w:type="gramEnd"/>
+      <w:r>
+        <w:rPr>
+          <w:bCs/>
+          <w:sz w:val="28"/>
+          <w:szCs w:val="28"/>
+        </w:rPr>
+        <w:t>) — они находятся рядом с объектами другого класса → классифицируются неправильно или лежат в зоне пересечения классов;</w:t>
+      </w:r>
+    </w:p>
+    <w:p>
+      <w:pPr>
+        <w:numPr>
+          <w:ilvl w:val="0"/>
+          <w:numId w:val="10"/>
+        </w:numPr>
+        <w:jc w:val="both"/>
+        <w:rPr>
+          <w:bCs/>
+          <w:sz w:val="28"/>
+          <w:szCs w:val="28"/>
+        </w:rPr>
+      </w:pPr>
+      <w:r>
+        <w:rPr>
+          <w:bCs/>
+          <w:sz w:val="28"/>
+          <w:szCs w:val="28"/>
+        </w:rPr>
+        <w:t>несколько точек имеют положительный бесконечный отступ (</w:t>
+      </w:r>
+      <w:proofErr w:type="spellStart"/>
+      <w:r>
+        <w:rPr>
+          <w:bCs/>
+          <w:sz w:val="28"/>
+          <w:szCs w:val="28"/>
+        </w:rPr>
+        <w:t>margin</w:t>
+      </w:r>
+      <w:proofErr w:type="spellEnd"/>
+      <w:r>
+        <w:rPr>
+          <w:bCs/>
+          <w:sz w:val="28"/>
+          <w:szCs w:val="28"/>
+        </w:rPr>
+        <w:t xml:space="preserve"> = +∞) — они окружены соседями своего класса → являются типичными представителями класса, хорошими кандидатами в прототипы.</w:t>
+      </w:r>
+    </w:p>
+    <w:p>
+      <w:pPr>
+        <w:jc w:val="both"/>
+        <w:rPr>
+          <w:b/>
+          <w:sz w:val="28"/>
+          <w:szCs w:val="28"/>
+        </w:rPr>
+      </w:pPr>
+    </w:p>
+    <w:p>
+      <w:pPr>
+        <w:jc w:val="both"/>
+        <w:rPr>
+          <w:bCs/>
+          <w:sz w:val="28"/>
+          <w:szCs w:val="28"/>
+        </w:rPr>
+      </w:pPr>
+      <w:r>
+        <w:rPr>
+          <w:bCs/>
+          <w:sz w:val="28"/>
+          <w:szCs w:val="28"/>
+        </w:rPr>
+        <w:t>Алгоритм STOLP, используя значения отступов, выбрал:</w:t>
+      </w:r>
+    </w:p>
+    <w:p>
+      <w:pPr>
+        <w:numPr>
+          <w:ilvl w:val="0"/>
+          <w:numId w:val="11"/>
+        </w:numPr>
+        <w:jc w:val="both"/>
+        <w:rPr>
+          <w:bCs/>
+          <w:sz w:val="28"/>
+          <w:szCs w:val="28"/>
+        </w:rPr>
+      </w:pPr>
+      <w:r>
+        <w:rPr>
+          <w:bCs/>
+          <w:sz w:val="28"/>
+          <w:szCs w:val="28"/>
+        </w:rPr>
+        <w:t>по одному лучшему объекту в каждом классе — основные эталоны (опорные объекты);</w:t>
+      </w:r>
+    </w:p>
+    <w:p>
+      <w:pPr>
+        <w:numPr>
+          <w:ilvl w:val="0"/>
+          <w:numId w:val="11"/>
+        </w:numPr>
+        <w:jc w:val="both"/>
+        <w:rPr>
+          <w:bCs/>
+          <w:sz w:val="28"/>
+          <w:szCs w:val="28"/>
+        </w:rPr>
+      </w:pPr>
+      <w:r>
+        <w:rPr>
+          <w:bCs/>
+          <w:sz w:val="28"/>
+          <w:szCs w:val="28"/>
+        </w:rPr>
+        <w:t xml:space="preserve">добавил дополнительные прототипы только для тех точек, у которых </w:t>
+      </w:r>
+      <w:proofErr w:type="spellStart"/>
+      <w:r>
+        <w:rPr>
+          <w:bCs/>
+          <w:sz w:val="28"/>
+          <w:szCs w:val="28"/>
+        </w:rPr>
+        <w:t>margin</w:t>
+      </w:r>
+      <w:proofErr w:type="spellEnd"/>
+      <w:r>
+        <w:rPr>
+          <w:bCs/>
+          <w:sz w:val="28"/>
+          <w:szCs w:val="28"/>
+        </w:rPr>
+        <w:t xml:space="preserve"> </w:t>
+      </w:r>
+      <w:proofErr w:type="gramStart"/>
+      <w:r>
+        <w:rPr>
+          <w:bCs/>
+          <w:sz w:val="28"/>
+          <w:szCs w:val="28"/>
+        </w:rPr>
+        <w:t>&lt; θ</w:t>
+      </w:r>
+      <w:proofErr w:type="gramEnd"/>
+      <w:r>
+        <w:rPr>
+          <w:bCs/>
+          <w:sz w:val="28"/>
+          <w:szCs w:val="28"/>
+        </w:rPr>
+        <w:t>₋ (сильные ошибки) — чтобы исправить ошибки классификации;</w:t>
       </w:r>
     </w:p>
     <w:p>
@@ -16219,6 +17127,155 @@
 <file path=word/numbering.xml><?xml version="1.0" encoding="utf-8"?>
 <w:numbering xmlns:wpc="http://schemas.microsoft.com/office/word/2010/wordprocessingCanvas" xmlns:cx="http://schemas.microsoft.com/office/drawing/2014/chartex" xmlns:cx1="http://schemas.microsoft.com/office/drawing/2015/9/8/chartex" xmlns:cx2="http://schemas.microsoft.com/office/drawing/2015/10/21/chartex" xmlns:cx3="http://schemas.microsoft.com/office/drawing/2016/5/9/chartex" xmlns:cx4="http://schemas.microsoft.com/office/drawing/2016/5/10/chartex" xmlns:cx5="http://schemas.microsoft.com/office/drawing/2016/5/11/chartex" xmlns:cx6="http://schemas.microsoft.com/office/drawing/2016/5/12/chartex" xmlns:cx7="http://schemas.microsoft.com/office/drawing/2016/5/13/chartex" xmlns:cx8="http://schemas.microsoft.com/office/drawing/2016/5/14/chartex" xmlns:mc="http://schemas.openxmlformats.org/markup-compatibility/2006" xmlns:aink="http://schemas.microsoft.com/office/drawing/2016/ink" xmlns:am3d="http://schemas.microsoft.com/office/drawing/2017/model3d" xmlns:o="urn:schemas-microsoft-com:office:office" xmlns:oel="http://schemas.microsoft.com/office/2019/extlst" xmlns:r="http://schemas.openxmlformats.org/officeDocument/2006/relationships" xmlns:m="http://schemas.openxmlformats.org/officeDocument/2006/math" xmlns:v="urn:schemas-microsoft-com:vml" xmlns:wp14="http://schemas.microsoft.com/office/word/2010/wordprocessingDrawing" xmlns:wp="http://schemas.openxmlformats.org/drawingml/2006/wordprocessingDrawing" xmlns:w10="urn:schemas-microsoft-com:office:word" xmlns:w="http://schemas.openxmlformats.org/wordprocessingml/2006/main" xmlns:w14="http://schemas.microsoft.com/office/word/2010/wordml" xmlns:w15="http://schemas.microsoft.com/office/word/2012/wordml" xmlns:w16cex="http://schemas.microsoft.com/office/word/2018/wordml/cex" xmlns:w16cid="http://schemas.microsoft.com/office/word/2016/wordml/cid" xmlns:w16="http://schemas.microsoft.com/office/word/2018/wordml" xmlns:w16du="http://schemas.microsoft.com/office/word/2023/wordml/word16du" xmlns:w16sdtdh="http://schemas.microsoft.com/office/word/2020/wordml/sdtdatahash" xmlns:w16sdtfl="http://schemas.microsoft.com/office/word/2024/wordml/sdtformatlock" xmlns:w16se="http://schemas.microsoft.com/office/word/2015/wordml/symex" xmlns:wpg="http://schemas.microsoft.com/office/word/2010/wordprocessingGroup" xmlns:wpi="http://schemas.microsoft.com/office/word/2010/wordprocessingInk" xmlns:wne="http://schemas.microsoft.com/office/word/2006/wordml" xmlns:wps="http://schemas.microsoft.com/office/word/2010/wordprocessingShape" mc:Ignorable="w14 w15 w16se w16cid w16 w16cex w16sdtdh w16sdtfl w16du wp14">
   <w:abstractNum w:abstractNumId="0" w15:restartNumberingAfterBreak="0">
+    <w:nsid w:val="1C0239C8"/>
+    <w:multiLevelType w:val="multilevel"/>
+    <w:tmpl w:val="D7EADA6E"/>
+    <w:lvl w:ilvl="0">
+      <w:start w:val="1"/>
+      <w:numFmt w:val="bullet"/>
+      <w:lvlText w:val=""/>
+      <w:lvlJc w:val="left"/>
+      <w:pPr>
+        <w:tabs>
+          <w:tab w:val="num" w:pos="720"/>
+        </w:tabs>
+        <w:ind w:left="720" w:hanging="360"/>
+      </w:pPr>
+      <w:rPr>
+        <w:rFonts w:ascii="Symbol" w:hAnsi="Symbol" w:hint="default"/>
+        <w:sz w:val="20"/>
+      </w:rPr>
+    </w:lvl>
+    <w:lvl w:ilvl="1" w:tentative="1">
+      <w:start w:val="1"/>
+      <w:numFmt w:val="bullet"/>
+      <w:lvlText w:val="o"/>
+      <w:lvlJc w:val="left"/>
+      <w:pPr>
+        <w:tabs>
+          <w:tab w:val="num" w:pos="1440"/>
+        </w:tabs>
+        <w:ind w:left="1440" w:hanging="360"/>
+      </w:pPr>
+      <w:rPr>
+        <w:rFonts w:ascii="Courier New" w:hAnsi="Courier New" w:hint="default"/>
+        <w:sz w:val="20"/>
+      </w:rPr>
+    </w:lvl>
+    <w:lvl w:ilvl="2" w:tentative="1">
+      <w:start w:val="1"/>
+      <w:numFmt w:val="bullet"/>
+      <w:lvlText w:val=""/>
+      <w:lvlJc w:val="left"/>
+      <w:pPr>
+        <w:tabs>
+          <w:tab w:val="num" w:pos="2160"/>
+        </w:tabs>
+        <w:ind w:left="2160" w:hanging="360"/>
+      </w:pPr>
+      <w:rPr>
+        <w:rFonts w:ascii="Wingdings" w:hAnsi="Wingdings" w:hint="default"/>
+        <w:sz w:val="20"/>
+      </w:rPr>
+    </w:lvl>
+    <w:lvl w:ilvl="3" w:tentative="1">
+      <w:start w:val="1"/>
+      <w:numFmt w:val="bullet"/>
+      <w:lvlText w:val=""/>
+      <w:lvlJc w:val="left"/>
+      <w:pPr>
+        <w:tabs>
+          <w:tab w:val="num" w:pos="2880"/>
+        </w:tabs>
+        <w:ind w:left="2880" w:hanging="360"/>
+      </w:pPr>
+      <w:rPr>
+        <w:rFonts w:ascii="Wingdings" w:hAnsi="Wingdings" w:hint="default"/>
+        <w:sz w:val="20"/>
+      </w:rPr>
+    </w:lvl>
+    <w:lvl w:ilvl="4" w:tentative="1">
+      <w:start w:val="1"/>
+      <w:numFmt w:val="bullet"/>
+      <w:lvlText w:val=""/>
+      <w:lvlJc w:val="left"/>
+      <w:pPr>
+        <w:tabs>
+          <w:tab w:val="num" w:pos="3600"/>
+        </w:tabs>
+        <w:ind w:left="3600" w:hanging="360"/>
+      </w:pPr>
+      <w:rPr>
+        <w:rFonts w:ascii="Wingdings" w:hAnsi="Wingdings" w:hint="default"/>
+        <w:sz w:val="20"/>
+      </w:rPr>
+    </w:lvl>
+    <w:lvl w:ilvl="5" w:tentative="1">
+      <w:start w:val="1"/>
+      <w:numFmt w:val="bullet"/>
+      <w:lvlText w:val=""/>
+      <w:lvlJc w:val="left"/>
+      <w:pPr>
+        <w:tabs>
+          <w:tab w:val="num" w:pos="4320"/>
+        </w:tabs>
+        <w:ind w:left="4320" w:hanging="360"/>
+      </w:pPr>
+      <w:rPr>
+        <w:rFonts w:ascii="Wingdings" w:hAnsi="Wingdings" w:hint="default"/>
+        <w:sz w:val="20"/>
+      </w:rPr>
+    </w:lvl>
+    <w:lvl w:ilvl="6" w:tentative="1">
+      <w:start w:val="1"/>
+      <w:numFmt w:val="bullet"/>
+      <w:lvlText w:val=""/>
+      <w:lvlJc w:val="left"/>
+      <w:pPr>
+        <w:tabs>
+          <w:tab w:val="num" w:pos="5040"/>
+        </w:tabs>
+        <w:ind w:left="5040" w:hanging="360"/>
+      </w:pPr>
+      <w:rPr>
+        <w:rFonts w:ascii="Wingdings" w:hAnsi="Wingdings" w:hint="default"/>
+        <w:sz w:val="20"/>
+      </w:rPr>
+    </w:lvl>
+    <w:lvl w:ilvl="7" w:tentative="1">
+      <w:start w:val="1"/>
+      <w:numFmt w:val="bullet"/>
+      <w:lvlText w:val=""/>
+      <w:lvlJc w:val="left"/>
+      <w:pPr>
+        <w:tabs>
+          <w:tab w:val="num" w:pos="5760"/>
+        </w:tabs>
+        <w:ind w:left="5760" w:hanging="360"/>
+      </w:pPr>
+      <w:rPr>
+        <w:rFonts w:ascii="Wingdings" w:hAnsi="Wingdings" w:hint="default"/>
+        <w:sz w:val="20"/>
+      </w:rPr>
+    </w:lvl>
+    <w:lvl w:ilvl="8" w:tentative="1">
+      <w:start w:val="1"/>
+      <w:numFmt w:val="bullet"/>
+      <w:lvlText w:val=""/>
+      <w:lvlJc w:val="left"/>
+      <w:pPr>
+        <w:tabs>
+          <w:tab w:val="num" w:pos="6480"/>
+        </w:tabs>
+        <w:ind w:left="6480" w:hanging="360"/>
+      </w:pPr>
+      <w:rPr>
+        <w:rFonts w:ascii="Wingdings" w:hAnsi="Wingdings" w:hint="default"/>
+        <w:sz w:val="20"/>
+      </w:rPr>
+    </w:lvl>
+  </w:abstractNum>
+  <w:abstractNum w:abstractNumId="1" w15:restartNumberingAfterBreak="0">
     <w:nsid w:val="1DE76395"/>
     <w:multiLevelType w:val="hybridMultilevel"/>
     <w:tmpl w:val="3C062E2E"/>
@@ -16304,7 +17361,7 @@
       </w:pPr>
     </w:lvl>
   </w:abstractNum>
-  <w:abstractNum w:abstractNumId="1" w15:restartNumberingAfterBreak="0">
+  <w:abstractNum w:abstractNumId="2" w15:restartNumberingAfterBreak="0">
     <w:nsid w:val="251B2498"/>
     <w:multiLevelType w:val="hybridMultilevel"/>
     <w:tmpl w:val="315E396E"/>
@@ -16393,7 +17450,7 @@
       </w:pPr>
     </w:lvl>
   </w:abstractNum>
-  <w:abstractNum w:abstractNumId="2" w15:restartNumberingAfterBreak="0">
+  <w:abstractNum w:abstractNumId="3" w15:restartNumberingAfterBreak="0">
     <w:nsid w:val="31F41267"/>
     <w:multiLevelType w:val="hybridMultilevel"/>
     <w:tmpl w:val="48822812"/>
@@ -16479,7 +17536,7 @@
       </w:pPr>
     </w:lvl>
   </w:abstractNum>
-  <w:abstractNum w:abstractNumId="3" w15:restartNumberingAfterBreak="0">
+  <w:abstractNum w:abstractNumId="4" w15:restartNumberingAfterBreak="0">
     <w:nsid w:val="3C1D5B9F"/>
     <w:multiLevelType w:val="hybridMultilevel"/>
     <w:tmpl w:val="5A644402"/>
@@ -16592,7 +17649,7 @@
       </w:rPr>
     </w:lvl>
   </w:abstractNum>
-  <w:abstractNum w:abstractNumId="4" w15:restartNumberingAfterBreak="0">
+  <w:abstractNum w:abstractNumId="5" w15:restartNumberingAfterBreak="0">
     <w:nsid w:val="441A6552"/>
     <w:multiLevelType w:val="hybridMultilevel"/>
     <w:tmpl w:val="CB12EA3C"/>
@@ -16681,7 +17738,120 @@
       </w:pPr>
     </w:lvl>
   </w:abstractNum>
-  <w:abstractNum w:abstractNumId="5" w15:restartNumberingAfterBreak="0">
+  <w:abstractNum w:abstractNumId="6" w15:restartNumberingAfterBreak="0">
+    <w:nsid w:val="4EAF5819"/>
+    <w:multiLevelType w:val="multilevel"/>
+    <w:tmpl w:val="010216B0"/>
+    <w:lvl w:ilvl="0">
+      <w:start w:val="1"/>
+      <w:numFmt w:val="decimal"/>
+      <w:lvlText w:val="%1."/>
+      <w:lvlJc w:val="left"/>
+      <w:pPr>
+        <w:tabs>
+          <w:tab w:val="num" w:pos="720"/>
+        </w:tabs>
+        <w:ind w:left="720" w:hanging="360"/>
+      </w:pPr>
+    </w:lvl>
+    <w:lvl w:ilvl="1" w:tentative="1">
+      <w:start w:val="1"/>
+      <w:numFmt w:val="decimal"/>
+      <w:lvlText w:val="%2."/>
+      <w:lvlJc w:val="left"/>
+      <w:pPr>
+        <w:tabs>
+          <w:tab w:val="num" w:pos="1440"/>
+        </w:tabs>
+        <w:ind w:left="1440" w:hanging="360"/>
+      </w:pPr>
+    </w:lvl>
+    <w:lvl w:ilvl="2" w:tentative="1">
+      <w:start w:val="1"/>
+      <w:numFmt w:val="decimal"/>
+      <w:lvlText w:val="%3."/>
+      <w:lvlJc w:val="left"/>
+      <w:pPr>
+        <w:tabs>
+          <w:tab w:val="num" w:pos="2160"/>
+        </w:tabs>
+        <w:ind w:left="2160" w:hanging="360"/>
+      </w:pPr>
+    </w:lvl>
+    <w:lvl w:ilvl="3" w:tentative="1">
+      <w:start w:val="1"/>
+      <w:numFmt w:val="decimal"/>
+      <w:lvlText w:val="%4."/>
+      <w:lvlJc w:val="left"/>
+      <w:pPr>
+        <w:tabs>
+          <w:tab w:val="num" w:pos="2880"/>
+        </w:tabs>
+        <w:ind w:left="2880" w:hanging="360"/>
+      </w:pPr>
+    </w:lvl>
+    <w:lvl w:ilvl="4" w:tentative="1">
+      <w:start w:val="1"/>
+      <w:numFmt w:val="decimal"/>
+      <w:lvlText w:val="%5."/>
+      <w:lvlJc w:val="left"/>
+      <w:pPr>
+        <w:tabs>
+          <w:tab w:val="num" w:pos="3600"/>
+        </w:tabs>
+        <w:ind w:left="3600" w:hanging="360"/>
+      </w:pPr>
+    </w:lvl>
+    <w:lvl w:ilvl="5" w:tentative="1">
+      <w:start w:val="1"/>
+      <w:numFmt w:val="decimal"/>
+      <w:lvlText w:val="%6."/>
+      <w:lvlJc w:val="left"/>
+      <w:pPr>
+        <w:tabs>
+          <w:tab w:val="num" w:pos="4320"/>
+        </w:tabs>
+        <w:ind w:left="4320" w:hanging="360"/>
+      </w:pPr>
+    </w:lvl>
+    <w:lvl w:ilvl="6" w:tentative="1">
+      <w:start w:val="1"/>
+      <w:numFmt w:val="decimal"/>
+      <w:lvlText w:val="%7."/>
+      <w:lvlJc w:val="left"/>
+      <w:pPr>
+        <w:tabs>
+          <w:tab w:val="num" w:pos="5040"/>
+        </w:tabs>
+        <w:ind w:left="5040" w:hanging="360"/>
+      </w:pPr>
+    </w:lvl>
+    <w:lvl w:ilvl="7" w:tentative="1">
+      <w:start w:val="1"/>
+      <w:numFmt w:val="decimal"/>
+      <w:lvlText w:val="%8."/>
+      <w:lvlJc w:val="left"/>
+      <w:pPr>
+        <w:tabs>
+          <w:tab w:val="num" w:pos="5760"/>
+        </w:tabs>
+        <w:ind w:left="5760" w:hanging="360"/>
+      </w:pPr>
+    </w:lvl>
+    <w:lvl w:ilvl="8" w:tentative="1">
+      <w:start w:val="1"/>
+      <w:numFmt w:val="decimal"/>
+      <w:lvlText w:val="%9."/>
+      <w:lvlJc w:val="left"/>
+      <w:pPr>
+        <w:tabs>
+          <w:tab w:val="num" w:pos="6480"/>
+        </w:tabs>
+        <w:ind w:left="6480" w:hanging="360"/>
+      </w:pPr>
+    </w:lvl>
+  </w:abstractNum>
+  <w:abstractNum w:abstractNumId="7" w15:restartNumberingAfterBreak="0">
     <w:nsid w:val="625649B8"/>
     <w:multiLevelType w:val="hybridMultilevel"/>
     <w:tmpl w:val="BA7A620C"/>
@@ -16767,7 +17937,7 @@
       </w:pPr>
     </w:lvl>
   </w:abstractNum>
-  <w:abstractNum w:abstractNumId="6" w15:restartNumberingAfterBreak="0">
+  <w:abstractNum w:abstractNumId="8" w15:restartNumberingAfterBreak="0">
     <w:nsid w:val="63A50F55"/>
     <w:multiLevelType w:val="hybridMultilevel"/>
     <w:tmpl w:val="B17A3960"/>
@@ -16853,7 +18023,7 @@
       </w:pPr>
     </w:lvl>
   </w:abstractNum>
-  <w:abstractNum w:abstractNumId="7" w15:restartNumberingAfterBreak="0">
+  <w:abstractNum w:abstractNumId="9" w15:restartNumberingAfterBreak="0">
     <w:nsid w:val="6771224A"/>
     <w:multiLevelType w:val="hybridMultilevel"/>
     <w:tmpl w:val="6874B8EA"/>
@@ -16939,7 +18109,7 @@
       </w:pPr>
     </w:lvl>
   </w:abstractNum>
-  <w:abstractNum w:abstractNumId="8" w15:restartNumberingAfterBreak="0">
+  <w:abstractNum w:abstractNumId="10" w15:restartNumberingAfterBreak="0">
     <w:nsid w:val="7EE3288F"/>
     <w:multiLevelType w:val="hybridMultilevel"/>
     <w:tmpl w:val="477E3A20"/>
@@ -17053,31 +18223,37 @@
     </w:lvl>
   </w:abstractNum>
   <w:num w:numId="1" w16cid:durableId="780540170">
+    <w:abstractNumId w:val="7"/>
+  </w:num>
+  <w:num w:numId="2" w16cid:durableId="1096056315">
+    <w:abstractNumId w:val="8"/>
+  </w:num>
+  <w:num w:numId="3" w16cid:durableId="922035931">
+    <w:abstractNumId w:val="3"/>
+  </w:num>
+  <w:num w:numId="4" w16cid:durableId="15036305">
+    <w:abstractNumId w:val="9"/>
+  </w:num>
+  <w:num w:numId="5" w16cid:durableId="344409430">
+    <w:abstractNumId w:val="2"/>
+  </w:num>
+  <w:num w:numId="6" w16cid:durableId="37707063">
+    <w:abstractNumId w:val="4"/>
+  </w:num>
+  <w:num w:numId="7" w16cid:durableId="1060785712">
+    <w:abstractNumId w:val="10"/>
+  </w:num>
+  <w:num w:numId="8" w16cid:durableId="9112233">
+    <w:abstractNumId w:val="1"/>
+  </w:num>
+  <w:num w:numId="9" w16cid:durableId="1694961702">
     <w:abstractNumId w:val="5"/>
   </w:num>
-  <w:num w:numId="2" w16cid:durableId="1096056315">
-    <w:abstractNumId w:val="6"/>
-  </w:num>
-  <w:num w:numId="3" w16cid:durableId="922035931">
-    <w:abstractNumId w:val="2"/>
-  </w:num>
-  <w:num w:numId="4" w16cid:durableId="15036305">
-    <w:abstractNumId w:val="7"/>
-  </w:num>
-  <w:num w:numId="5" w16cid:durableId="344409430">
-    <w:abstractNumId w:val="1"/>
-  </w:num>
-  <w:num w:numId="6" w16cid:durableId="37707063">
-    <w:abstractNumId w:val="3"/>
-  </w:num>
-  <w:num w:numId="7" w16cid:durableId="1060785712">
-    <w:abstractNumId w:val="8"/>
-  </w:num>
-  <w:num w:numId="8" w16cid:durableId="9112233">
+  <w:num w:numId="10" w16cid:durableId="344478696">
     <w:abstractNumId w:val="0"/>
   </w:num>
-  <w:num w:numId="9" w16cid:durableId="1694961702">
-    <w:abstractNumId w:val="4"/>
+  <w:num w:numId="11" w16cid:durableId="1379091776">
+    <w:abstractNumId w:val="6"/>
   </w:num>
 </w:numbering>
 </file>

</xml_diff>